<commit_message>
Cập nhật file tiến độ
</commit_message>
<xml_diff>
--- a/TGMT_BC Tiến Độ.docx
+++ b/TGMT_BC Tiến Độ.docx
@@ -777,17 +777,7 @@
           <w:sz w:val="26"/>
           <w:szCs w:val="26"/>
         </w:rPr>
-        <w:t xml:space="preserve">3. </w:t>
-      </w:r>
-      <w:r>
-        <w:rPr>
-          <w:rFonts w:asciiTheme="majorHAnsi" w:hAnsiTheme="majorHAnsi" w:cstheme="majorHAnsi"/>
-          <w:b/>
-          <w:bCs/>
-          <w:sz w:val="26"/>
-          <w:szCs w:val="26"/>
-        </w:rPr>
-        <w:t>Nghiên cứu Python, Thư viện</w:t>
+        <w:t>3. Nghiên cứu Python, Thư viện</w:t>
       </w:r>
     </w:p>
     <w:p>
@@ -1014,10 +1004,196 @@
           <w:szCs w:val="26"/>
         </w:rPr>
       </w:pPr>
+      <w:r>
+        <w:rPr>
+          <w:rFonts w:asciiTheme="majorHAnsi" w:hAnsiTheme="majorHAnsi" w:cstheme="majorHAnsi"/>
+          <w:b/>
+          <w:bCs/>
+          <w:sz w:val="26"/>
+          <w:szCs w:val="26"/>
+        </w:rPr>
+        <w:t>4. Nghiên cứu mô hình</w:t>
+      </w:r>
     </w:p>
     <w:p>
       <w:pPr>
         <w:spacing w:before="120" w:after="120" w:line="360" w:lineRule="auto"/>
+        <w:rPr>
+          <w:rFonts w:asciiTheme="majorHAnsi" w:hAnsiTheme="majorHAnsi" w:cstheme="majorHAnsi"/>
+          <w:b/>
+          <w:bCs/>
+          <w:sz w:val="26"/>
+          <w:szCs w:val="26"/>
+        </w:rPr>
+      </w:pPr>
+      <w:r>
+        <w:rPr>
+          <w:rFonts w:asciiTheme="majorHAnsi" w:hAnsiTheme="majorHAnsi" w:cstheme="majorHAnsi"/>
+          <w:b/>
+          <w:bCs/>
+          <w:sz w:val="26"/>
+          <w:szCs w:val="26"/>
+        </w:rPr>
+        <w:t>5. Phát thảo hệ thống</w:t>
+      </w:r>
+    </w:p>
+    <w:p>
+      <w:pPr>
+        <w:spacing w:before="120" w:after="120" w:line="360" w:lineRule="auto"/>
+        <w:jc w:val="center"/>
+        <w:rPr>
+          <w:rFonts w:asciiTheme="majorHAnsi" w:hAnsiTheme="majorHAnsi" w:cstheme="majorHAnsi"/>
+          <w:b/>
+          <w:bCs/>
+          <w:sz w:val="26"/>
+          <w:szCs w:val="26"/>
+        </w:rPr>
+      </w:pPr>
+      <w:r>
+        <w:rPr>
+          <w:rFonts w:asciiTheme="majorHAnsi" w:hAnsiTheme="majorHAnsi" w:cstheme="majorHAnsi"/>
+          <w:b/>
+          <w:bCs/>
+          <w:sz w:val="26"/>
+          <w:szCs w:val="26"/>
+        </w:rPr>
+        <w:drawing>
+          <wp:inline distT="0" distB="0" distL="0" distR="0" wp14:anchorId="03EAB250" wp14:editId="3C69946B">
+            <wp:extent cx="5972175" cy="2980055"/>
+            <wp:effectExtent l="0" t="0" r="0" b="0"/>
+            <wp:docPr id="1286496873" name="Picture 1" descr="A screenshot of a computer&#10;&#10;AI-generated content may be incorrect."/>
+            <wp:cNvGraphicFramePr>
+              <a:graphicFrameLocks xmlns:a="http://schemas.openxmlformats.org/drawingml/2006/main" noChangeAspect="1"/>
+            </wp:cNvGraphicFramePr>
+            <a:graphic xmlns:a="http://schemas.openxmlformats.org/drawingml/2006/main">
+              <a:graphicData uri="http://schemas.openxmlformats.org/drawingml/2006/picture">
+                <pic:pic xmlns:pic="http://schemas.openxmlformats.org/drawingml/2006/picture">
+                  <pic:nvPicPr>
+                    <pic:cNvPr id="1286496873" name="Picture 1" descr="A screenshot of a computer&#10;&#10;AI-generated content may be incorrect."/>
+                    <pic:cNvPicPr/>
+                  </pic:nvPicPr>
+                  <pic:blipFill>
+                    <a:blip r:embed="rId5"/>
+                    <a:stretch>
+                      <a:fillRect/>
+                    </a:stretch>
+                  </pic:blipFill>
+                  <pic:spPr>
+                    <a:xfrm>
+                      <a:off x="0" y="0"/>
+                      <a:ext cx="5972175" cy="2980055"/>
+                    </a:xfrm>
+                    <a:prstGeom prst="rect">
+                      <a:avLst/>
+                    </a:prstGeom>
+                  </pic:spPr>
+                </pic:pic>
+              </a:graphicData>
+            </a:graphic>
+          </wp:inline>
+        </w:drawing>
+      </w:r>
+    </w:p>
+    <w:p>
+      <w:pPr>
+        <w:spacing w:before="120" w:after="120" w:line="360" w:lineRule="auto"/>
+        <w:jc w:val="center"/>
+        <w:rPr>
+          <w:rFonts w:asciiTheme="majorHAnsi" w:hAnsiTheme="majorHAnsi" w:cstheme="majorHAnsi"/>
+          <w:sz w:val="26"/>
+          <w:szCs w:val="26"/>
+        </w:rPr>
+      </w:pPr>
+      <w:r>
+        <w:rPr>
+          <w:rFonts w:asciiTheme="majorHAnsi" w:hAnsiTheme="majorHAnsi" w:cstheme="majorHAnsi"/>
+          <w:sz w:val="26"/>
+          <w:szCs w:val="26"/>
+        </w:rPr>
+        <w:t>Dashboard</w:t>
+      </w:r>
+    </w:p>
+    <w:p>
+      <w:pPr>
+        <w:spacing w:before="120" w:after="120" w:line="360" w:lineRule="auto"/>
+        <w:jc w:val="center"/>
+        <w:rPr>
+          <w:rFonts w:asciiTheme="majorHAnsi" w:hAnsiTheme="majorHAnsi" w:cstheme="majorHAnsi"/>
+          <w:b/>
+          <w:bCs/>
+          <w:sz w:val="26"/>
+          <w:szCs w:val="26"/>
+        </w:rPr>
+      </w:pPr>
+      <w:r>
+        <w:rPr>
+          <w:rFonts w:asciiTheme="majorHAnsi" w:hAnsiTheme="majorHAnsi" w:cstheme="majorHAnsi"/>
+          <w:b/>
+          <w:bCs/>
+          <w:sz w:val="26"/>
+          <w:szCs w:val="26"/>
+        </w:rPr>
+        <w:lastRenderedPageBreak/>
+        <w:drawing>
+          <wp:inline distT="0" distB="0" distL="0" distR="0" wp14:anchorId="2B10B202" wp14:editId="6F454CDB">
+            <wp:extent cx="5972175" cy="2939415"/>
+            <wp:effectExtent l="0" t="0" r="0" b="0"/>
+            <wp:docPr id="1455980658" name="Picture 1" descr="A login form with a blue and white background&#10;&#10;AI-generated content may be incorrect."/>
+            <wp:cNvGraphicFramePr>
+              <a:graphicFrameLocks xmlns:a="http://schemas.openxmlformats.org/drawingml/2006/main" noChangeAspect="1"/>
+            </wp:cNvGraphicFramePr>
+            <a:graphic xmlns:a="http://schemas.openxmlformats.org/drawingml/2006/main">
+              <a:graphicData uri="http://schemas.openxmlformats.org/drawingml/2006/picture">
+                <pic:pic xmlns:pic="http://schemas.openxmlformats.org/drawingml/2006/picture">
+                  <pic:nvPicPr>
+                    <pic:cNvPr id="1455980658" name="Picture 1" descr="A login form with a blue and white background&#10;&#10;AI-generated content may be incorrect."/>
+                    <pic:cNvPicPr/>
+                  </pic:nvPicPr>
+                  <pic:blipFill>
+                    <a:blip r:embed="rId6"/>
+                    <a:stretch>
+                      <a:fillRect/>
+                    </a:stretch>
+                  </pic:blipFill>
+                  <pic:spPr>
+                    <a:xfrm>
+                      <a:off x="0" y="0"/>
+                      <a:ext cx="5972175" cy="2939415"/>
+                    </a:xfrm>
+                    <a:prstGeom prst="rect">
+                      <a:avLst/>
+                    </a:prstGeom>
+                  </pic:spPr>
+                </pic:pic>
+              </a:graphicData>
+            </a:graphic>
+          </wp:inline>
+        </w:drawing>
+      </w:r>
+    </w:p>
+    <w:p>
+      <w:pPr>
+        <w:spacing w:before="120" w:after="120" w:line="360" w:lineRule="auto"/>
+        <w:jc w:val="center"/>
+        <w:rPr>
+          <w:rFonts w:asciiTheme="majorHAnsi" w:hAnsiTheme="majorHAnsi" w:cstheme="majorHAnsi"/>
+          <w:sz w:val="26"/>
+          <w:szCs w:val="26"/>
+        </w:rPr>
+      </w:pPr>
+      <w:r>
+        <w:rPr>
+          <w:rFonts w:asciiTheme="majorHAnsi" w:hAnsiTheme="majorHAnsi" w:cstheme="majorHAnsi"/>
+          <w:sz w:val="26"/>
+          <w:szCs w:val="26"/>
+        </w:rPr>
+        <w:t>Login</w:t>
+      </w:r>
+    </w:p>
+    <w:p>
+      <w:pPr>
+        <w:spacing w:before="120" w:after="120" w:line="360" w:lineRule="auto"/>
+        <w:jc w:val="center"/>
         <w:rPr>
           <w:rFonts w:asciiTheme="majorHAnsi" w:hAnsiTheme="majorHAnsi" w:cstheme="majorHAnsi"/>
           <w:b/>
@@ -2286,6 +2462,7 @@
   <w:style w:type="character" w:default="1" w:styleId="DefaultParagraphFont">
     <w:name w:val="Default Paragraph Font"/>
     <w:uiPriority w:val="1"/>
+    <w:semiHidden/>
     <w:unhideWhenUsed/>
   </w:style>
   <w:style w:type="table" w:default="1" w:styleId="TableNormal">

</xml_diff>